<commit_message>
Issues #87 & #89: Some improvements wrt. bibliography.
</commit_message>
<xml_diff>
--- a/ISO PAS 8329/20230627_Feedback/Editorial Query ISO 8329 - commented.docx
+++ b/ISO PAS 8329/20230627_Feedback/Editorial Query ISO 8329 - commented.docx
@@ -37,6 +37,10 @@
         <w:gridCol w:w="3305"/>
       </w:tblGrid>
       <w:tr>
+        <w:trPr>
+          <w:cantSplit/>
+          <w:tblHeader/>
+        </w:trPr>
         <w:tc>
           <w:tcPr>
             <w:tcW w:w="1159" w:type="dxa"/>
@@ -108,6 +112,9 @@
         </w:tc>
       </w:tr>
       <w:tr>
+        <w:trPr>
+          <w:cantSplit/>
+        </w:trPr>
         <w:tc>
           <w:tcPr>
             <w:tcW w:w="1159" w:type="dxa"/>
@@ -250,6 +257,9 @@
         </w:tc>
       </w:tr>
       <w:tr>
+        <w:trPr>
+          <w:cantSplit/>
+        </w:trPr>
         <w:tc>
           <w:tcPr>
             <w:tcW w:w="1159" w:type="dxa"/>
@@ -326,6 +336,9 @@
         </w:tc>
       </w:tr>
       <w:tr>
+        <w:trPr>
+          <w:cantSplit/>
+        </w:trPr>
         <w:tc>
           <w:tcPr>
             <w:tcW w:w="1159" w:type="dxa"/>
@@ -387,6 +400,9 @@
         </w:tc>
       </w:tr>
       <w:tr>
+        <w:trPr>
+          <w:cantSplit/>
+        </w:trPr>
         <w:tc>
           <w:tcPr>
             <w:tcW w:w="1159" w:type="dxa"/>
@@ -449,6 +465,9 @@
         </w:tc>
       </w:tr>
       <w:tr>
+        <w:trPr>
+          <w:cantSplit/>
+        </w:trPr>
         <w:tc>
           <w:tcPr>
             <w:tcW w:w="1159" w:type="dxa"/>
@@ -515,10 +534,22 @@
                 <w:tab w:val="left" w:pos="4780"/>
               </w:tabs>
             </w:pPr>
+            <w:r>
+              <w:t>N</w:t>
+            </w:r>
+            <w:r>
+              <w:t>ative English speaker review</w:t>
+            </w:r>
+            <w:r>
+              <w:t xml:space="preserve"> took place. </w:t>
+            </w:r>
           </w:p>
         </w:tc>
       </w:tr>
       <w:tr>
+        <w:trPr>
+          <w:cantSplit/>
+        </w:trPr>
         <w:tc>
           <w:tcPr>
             <w:tcW w:w="1159" w:type="dxa"/>
@@ -610,6 +641,9 @@
         </w:tc>
       </w:tr>
       <w:tr>
+        <w:trPr>
+          <w:cantSplit/>
+        </w:trPr>
         <w:tc>
           <w:tcPr>
             <w:tcW w:w="1159" w:type="dxa"/>
@@ -654,6 +688,9 @@
         </w:tc>
       </w:tr>
       <w:tr>
+        <w:trPr>
+          <w:cantSplit/>
+        </w:trPr>
         <w:tc>
           <w:tcPr>
             <w:tcW w:w="1159" w:type="dxa"/>
@@ -698,6 +735,9 @@
         </w:tc>
       </w:tr>
       <w:tr>
+        <w:trPr>
+          <w:cantSplit/>
+        </w:trPr>
         <w:tc>
           <w:tcPr>
             <w:tcW w:w="1159" w:type="dxa"/>
@@ -742,6 +782,9 @@
         </w:tc>
       </w:tr>
       <w:tr>
+        <w:trPr>
+          <w:cantSplit/>
+        </w:trPr>
         <w:tc>
           <w:tcPr>
             <w:tcW w:w="1159" w:type="dxa"/>
@@ -852,6 +895,9 @@
         </w:tc>
       </w:tr>
       <w:tr>
+        <w:trPr>
+          <w:cantSplit/>
+        </w:trPr>
         <w:tc>
           <w:tcPr>
             <w:tcW w:w="1159" w:type="dxa"/>
@@ -904,6 +950,9 @@
         </w:tc>
       </w:tr>
       <w:tr>
+        <w:trPr>
+          <w:cantSplit/>
+        </w:trPr>
         <w:tc>
           <w:tcPr>
             <w:tcW w:w="1159" w:type="dxa"/>
@@ -952,6 +1001,9 @@
         </w:tc>
       </w:tr>
       <w:tr>
+        <w:trPr>
+          <w:cantSplit/>
+        </w:trPr>
         <w:tc>
           <w:tcPr>
             <w:tcW w:w="1159" w:type="dxa"/>
@@ -1003,6 +1055,9 @@
         </w:tc>
       </w:tr>
       <w:tr>
+        <w:trPr>
+          <w:cantSplit/>
+        </w:trPr>
         <w:tc>
           <w:tcPr>
             <w:tcW w:w="1159" w:type="dxa"/>
@@ -1117,6 +1172,9 @@
         </w:tc>
       </w:tr>
       <w:tr>
+        <w:trPr>
+          <w:cantSplit/>
+        </w:trPr>
         <w:tc>
           <w:tcPr>
             <w:tcW w:w="1159" w:type="dxa"/>
@@ -1195,6 +1253,9 @@
         </w:tc>
       </w:tr>
       <w:tr>
+        <w:trPr>
+          <w:cantSplit/>
+        </w:trPr>
         <w:tc>
           <w:tcPr>
             <w:tcW w:w="1159" w:type="dxa"/>
@@ -1263,6 +1324,9 @@
         </w:tc>
       </w:tr>
       <w:tr>
+        <w:trPr>
+          <w:cantSplit/>
+        </w:trPr>
         <w:tc>
           <w:tcPr>
             <w:tcW w:w="1159" w:type="dxa"/>
@@ -1325,6 +1389,9 @@
         </w:tc>
       </w:tr>
       <w:tr>
+        <w:trPr>
+          <w:cantSplit/>
+        </w:trPr>
         <w:tc>
           <w:tcPr>
             <w:tcW w:w="1159" w:type="dxa"/>
@@ -1456,6 +1523,9 @@
         </w:tc>
       </w:tr>
       <w:tr>
+        <w:trPr>
+          <w:cantSplit/>
+        </w:trPr>
         <w:tc>
           <w:tcPr>
             <w:tcW w:w="1159" w:type="dxa"/>
@@ -1544,6 +1614,9 @@
         </w:tc>
       </w:tr>
       <w:tr>
+        <w:trPr>
+          <w:cantSplit/>
+        </w:trPr>
         <w:tc>
           <w:tcPr>
             <w:tcW w:w="1159" w:type="dxa"/>
@@ -1608,6 +1681,9 @@
         </w:tc>
       </w:tr>
       <w:tr>
+        <w:trPr>
+          <w:cantSplit/>
+        </w:trPr>
         <w:tc>
           <w:tcPr>
             <w:tcW w:w="1159" w:type="dxa"/>
@@ -1672,6 +1748,9 @@
         </w:tc>
       </w:tr>
       <w:tr>
+        <w:trPr>
+          <w:cantSplit/>
+        </w:trPr>
         <w:tc>
           <w:tcPr>
             <w:tcW w:w="1159" w:type="dxa"/>
@@ -1683,6 +1762,7 @@
               </w:tabs>
             </w:pPr>
             <w:r>
+              <w:lastRenderedPageBreak/>
               <w:t>Annex C</w:t>
             </w:r>
           </w:p>
@@ -1762,10 +1842,16 @@
                 <w:tab w:val="left" w:pos="4780"/>
               </w:tabs>
             </w:pPr>
+            <w:r>
+              <w:t xml:space="preserve">Suggestion adopted. </w:t>
+            </w:r>
           </w:p>
         </w:tc>
       </w:tr>
       <w:tr>
+        <w:trPr>
+          <w:cantSplit/>
+        </w:trPr>
         <w:tc>
           <w:tcPr>
             <w:tcW w:w="1159" w:type="dxa"/>
@@ -1777,7 +1863,6 @@
               </w:tabs>
             </w:pPr>
             <w:r>
-              <w:lastRenderedPageBreak/>
               <w:t xml:space="preserve">FAT 286 </w:t>
             </w:r>
           </w:p>
@@ -1833,6 +1918,19 @@
                 <w:tab w:val="left" w:pos="4780"/>
               </w:tabs>
             </w:pPr>
+            <w:r>
+              <w:t xml:space="preserve">“286” is the number of the VDA standard χMCF 3.0, which </w:t>
+            </w:r>
+            <w:r>
+              <w:t>wa</w:t>
+            </w:r>
+            <w:r>
+              <w:t xml:space="preserve">s referenced as [13]. </w:t>
+            </w:r>
+            <w:r>
+              <w:br/>
+              <w:t xml:space="preserve">Bibliography item extended, accordingly. </w:t>
+            </w:r>
           </w:p>
         </w:tc>
       </w:tr>

</xml_diff>

<commit_message>
Section 4.5 improved to address #87.
</commit_message>
<xml_diff>
--- a/ISO PAS 8329/20230627_Feedback/Editorial Query ISO 8329 - commented.docx
+++ b/ISO PAS 8329/20230627_Feedback/Editorial Query ISO 8329 - commented.docx
@@ -672,6 +672,12 @@
                 <w:tab w:val="left" w:pos="4780"/>
               </w:tabs>
             </w:pPr>
+            <w:r>
+              <w:t>Done</w:t>
+            </w:r>
+            <w:r>
+              <w:t xml:space="preserve"> </w:t>
+            </w:r>
           </w:p>
         </w:tc>
       </w:tr>
@@ -719,6 +725,9 @@
                 <w:tab w:val="left" w:pos="4780"/>
               </w:tabs>
             </w:pPr>
+            <w:r>
+              <w:t>Done</w:t>
+            </w:r>
           </w:p>
         </w:tc>
       </w:tr>
@@ -766,6 +775,12 @@
                 <w:tab w:val="left" w:pos="4780"/>
               </w:tabs>
             </w:pPr>
+            <w:r>
+              <w:t>Done</w:t>
+            </w:r>
+            <w:r>
+              <w:t xml:space="preserve"> </w:t>
+            </w:r>
           </w:p>
         </w:tc>
       </w:tr>
@@ -813,6 +828,9 @@
                 <w:tab w:val="left" w:pos="4780"/>
               </w:tabs>
             </w:pPr>
+            <w:r>
+              <w:t xml:space="preserve">Yes </w:t>
+            </w:r>
           </w:p>
         </w:tc>
       </w:tr>
@@ -927,6 +945,9 @@
                 <w:tab w:val="left" w:pos="4780"/>
               </w:tabs>
             </w:pPr>
+            <w:r>
+              <w:t xml:space="preserve">Done </w:t>
+            </w:r>
           </w:p>
         </w:tc>
       </w:tr>

</xml_diff>

<commit_message>
Sections 6.1 & 6.2 improved to address \#87. Replaced "e. g." by "e.g.". Replaced "hence" by "therefore".
</commit_message>
<xml_diff>
--- a/ISO PAS 8329/20230627_Feedback/Editorial Query ISO 8329 - commented.docx
+++ b/ISO PAS 8329/20230627_Feedback/Editorial Query ISO 8329 - commented.docx
@@ -333,45 +333,10 @@
               </w:tabs>
             </w:pPr>
             <w:r>
-              <w:t xml:space="preserve">Italics fixed with commit </w:t>
-            </w:r>
-            <w:r>
-              <w:t>4da361d1ff91055b63f0ba531665db74a71e77e5</w:t>
-            </w:r>
-            <w:r>
-              <w:t xml:space="preserve">. </w:t>
-            </w:r>
-          </w:p>
-          <w:p>
-            <w:pPr>
-              <w:tabs>
-                <w:tab w:val="left" w:pos="4780"/>
-              </w:tabs>
-            </w:pPr>
-            <w:r>
-              <w:t xml:space="preserve">Bold face fixed with commit </w:t>
-            </w:r>
-            <w:r>
-              <w:t>00ac3dc151cc22c2de40a477f9c4a1044841dcf0</w:t>
-            </w:r>
-            <w:r>
-              <w:t xml:space="preserve">. </w:t>
-            </w:r>
-          </w:p>
-          <w:p>
-            <w:pPr>
-              <w:tabs>
-                <w:tab w:val="left" w:pos="4780"/>
-              </w:tabs>
-            </w:pPr>
-            <w:r>
-              <w:t xml:space="preserve">Uppercase addressed by commit </w:t>
-            </w:r>
-            <w:r>
-              <w:t>b1acff54d2b05ff6430a98cdb6902d4e63a523e4</w:t>
-            </w:r>
-            <w:r>
-              <w:t xml:space="preserve">. </w:t>
+              <w:t>Done</w:t>
+            </w:r>
+            <w:r>
+              <w:t xml:space="preserve"> </w:t>
             </w:r>
           </w:p>
         </w:tc>
@@ -673,10 +638,7 @@
               </w:tabs>
             </w:pPr>
             <w:r>
-              <w:t>Done</w:t>
-            </w:r>
-            <w:r>
-              <w:t xml:space="preserve"> </w:t>
+              <w:t xml:space="preserve">Done </w:t>
             </w:r>
           </w:p>
         </w:tc>
@@ -728,6 +690,9 @@
             <w:r>
               <w:t>Done</w:t>
             </w:r>
+            <w:r>
+              <w:t xml:space="preserve"> </w:t>
+            </w:r>
           </w:p>
         </w:tc>
       </w:tr>
@@ -776,10 +741,7 @@
               </w:tabs>
             </w:pPr>
             <w:r>
-              <w:t>Done</w:t>
-            </w:r>
-            <w:r>
-              <w:t xml:space="preserve"> </w:t>
+              <w:t xml:space="preserve">Done </w:t>
             </w:r>
           </w:p>
         </w:tc>
@@ -849,7 +811,6 @@
               </w:tabs>
             </w:pPr>
             <w:r>
-              <w:lastRenderedPageBreak/>
               <w:t>Under Figure 3</w:t>
             </w:r>
           </w:p>
@@ -966,6 +927,7 @@
               </w:tabs>
             </w:pPr>
             <w:r>
+              <w:lastRenderedPageBreak/>
               <w:t>Figure 6</w:t>
             </w:r>
           </w:p>
@@ -1684,7 +1646,6 @@
               </w:tabs>
             </w:pPr>
             <w:r>
-              <w:lastRenderedPageBreak/>
               <w:t>Figs 76 and 77</w:t>
             </w:r>
           </w:p>
@@ -1819,6 +1780,7 @@
               </w:tabs>
             </w:pPr>
             <w:r>
+              <w:lastRenderedPageBreak/>
               <w:t>Annex C</w:t>
             </w:r>
           </w:p>

</xml_diff>

<commit_message>
Section 6.4 improved to address #87.
</commit_message>
<xml_diff>
--- a/ISO PAS 8329/20230627_Feedback/Editorial Query ISO 8329 - commented.docx
+++ b/ISO PAS 8329/20230627_Feedback/Editorial Query ISO 8329 - commented.docx
@@ -964,6 +964,12 @@
                 <w:tab w:val="left" w:pos="4780"/>
               </w:tabs>
             </w:pPr>
+            <w:r>
+              <w:t>Done</w:t>
+            </w:r>
+            <w:r>
+              <w:t xml:space="preserve"> </w:t>
+            </w:r>
           </w:p>
         </w:tc>
       </w:tr>
@@ -1015,6 +1021,12 @@
                 <w:tab w:val="left" w:pos="4780"/>
               </w:tabs>
             </w:pPr>
+            <w:r>
+              <w:t>Done</w:t>
+            </w:r>
+            <w:r>
+              <w:t xml:space="preserve"> </w:t>
+            </w:r>
           </w:p>
         </w:tc>
       </w:tr>

</xml_diff>

<commit_message>
Section 9.4.1 improved to address #87.
</commit_message>
<xml_diff>
--- a/ISO PAS 8329/20230627_Feedback/Editorial Query ISO 8329 - commented.docx
+++ b/ISO PAS 8329/20230627_Feedback/Editorial Query ISO 8329 - commented.docx
@@ -1102,7 +1102,10 @@
               </w:tabs>
             </w:pPr>
             <w:r>
-              <w:t>7.4.4 under Figure 16</w:t>
+              <w:t>9.4.5</w:t>
+            </w:r>
+            <w:r>
+              <w:t xml:space="preserve"> under Figure 16</w:t>
             </w:r>
           </w:p>
         </w:tc>
@@ -1201,6 +1204,46 @@
                 <w:tab w:val="left" w:pos="4780"/>
               </w:tabs>
             </w:pPr>
+            <w:r>
+              <w:rPr>
+                <w:highlight w:val="yellow"/>
+              </w:rPr>
+              <w:t xml:space="preserve">Rückfrage </w:t>
+            </w:r>
+            <w:r>
+              <w:rPr>
+                <w:highlight w:val="yellow"/>
+              </w:rPr>
+              <w:t>Claudia</w:t>
+            </w:r>
+            <w:r>
+              <w:rPr>
+                <w:highlight w:val="yellow"/>
+              </w:rPr>
+              <w:t xml:space="preserve"> am 1</w:t>
+            </w:r>
+            <w:r>
+              <w:rPr>
+                <w:highlight w:val="yellow"/>
+              </w:rPr>
+              <w:t>7</w:t>
+            </w:r>
+            <w:r>
+              <w:rPr>
+                <w:highlight w:val="yellow"/>
+              </w:rPr>
+              <w:t xml:space="preserve">.01.2024. </w:t>
+            </w:r>
+            <w:r>
+              <w:rPr>
+                <w:highlight w:val="yellow"/>
+              </w:rPr>
+              <w:br/>
+              <w:t>Pending.</w:t>
+            </w:r>
+            <w:r>
+              <w:t xml:space="preserve"> </w:t>
+            </w:r>
           </w:p>
         </w:tc>
       </w:tr>

</xml_diff>

<commit_message>
Section 9.5.1 improved to address #87 & #89.
</commit_message>
<xml_diff>
--- a/ISO PAS 8329/20230627_Feedback/Editorial Query ISO 8329 - commented.docx
+++ b/ISO PAS 8329/20230627_Feedback/Editorial Query ISO 8329 - commented.docx
@@ -965,10 +965,7 @@
               </w:tabs>
             </w:pPr>
             <w:r>
-              <w:t>Done</w:t>
-            </w:r>
-            <w:r>
-              <w:t xml:space="preserve"> </w:t>
+              <w:t xml:space="preserve">Done </w:t>
             </w:r>
           </w:p>
         </w:tc>
@@ -1022,10 +1019,7 @@
               </w:tabs>
             </w:pPr>
             <w:r>
-              <w:t>Done</w:t>
-            </w:r>
-            <w:r>
-              <w:t xml:space="preserve"> </w:t>
+              <w:t xml:space="preserve">Done </w:t>
             </w:r>
           </w:p>
         </w:tc>
@@ -1204,11 +1198,19 @@
                 <w:tab w:val="left" w:pos="4780"/>
               </w:tabs>
             </w:pPr>
+            <w:proofErr w:type="spellStart"/>
             <w:r>
               <w:rPr>
                 <w:highlight w:val="yellow"/>
               </w:rPr>
-              <w:t xml:space="preserve">Rückfrage </w:t>
+              <w:t>Rückfrage</w:t>
+            </w:r>
+            <w:proofErr w:type="spellEnd"/>
+            <w:r>
+              <w:rPr>
+                <w:highlight w:val="yellow"/>
+              </w:rPr>
+              <w:t xml:space="preserve"> </w:t>
             </w:r>
             <w:r>
               <w:rPr>
@@ -1325,6 +1327,12 @@
                 <w:tab w:val="left" w:pos="4780"/>
               </w:tabs>
             </w:pPr>
+            <w:r>
+              <w:t>Done</w:t>
+            </w:r>
+            <w:r>
+              <w:t xml:space="preserve"> </w:t>
+            </w:r>
           </w:p>
         </w:tc>
       </w:tr>
@@ -1396,6 +1404,12 @@
                 <w:tab w:val="left" w:pos="4780"/>
               </w:tabs>
             </w:pPr>
+            <w:r>
+              <w:t>Done</w:t>
+            </w:r>
+            <w:r>
+              <w:t xml:space="preserve"> </w:t>
+            </w:r>
           </w:p>
         </w:tc>
       </w:tr>
@@ -1461,6 +1475,12 @@
                 <w:tab w:val="left" w:pos="4780"/>
               </w:tabs>
             </w:pPr>
+            <w:r>
+              <w:t>Done</w:t>
+            </w:r>
+            <w:r>
+              <w:t xml:space="preserve"> </w:t>
+            </w:r>
           </w:p>
         </w:tc>
       </w:tr>

</xml_diff>

<commit_message>
Enumeration in sec. "9.5.2	Contacts and Friction" improved to address #89.
</commit_message>
<xml_diff>
--- a/ISO PAS 8329/20230627_Feedback/Editorial Query ISO 8329 - commented.docx
+++ b/ISO PAS 8329/20230627_Feedback/Editorial Query ISO 8329 - commented.docx
@@ -1328,10 +1328,7 @@
               </w:tabs>
             </w:pPr>
             <w:r>
-              <w:t>Done</w:t>
-            </w:r>
-            <w:r>
-              <w:t xml:space="preserve"> </w:t>
+              <w:t xml:space="preserve">Done </w:t>
             </w:r>
           </w:p>
         </w:tc>
@@ -1405,10 +1402,7 @@
               </w:tabs>
             </w:pPr>
             <w:r>
-              <w:t>Done</w:t>
-            </w:r>
-            <w:r>
-              <w:t xml:space="preserve"> </w:t>
+              <w:t xml:space="preserve">Done </w:t>
             </w:r>
           </w:p>
         </w:tc>
@@ -1476,10 +1470,7 @@
               </w:tabs>
             </w:pPr>
             <w:r>
-              <w:t>Done</w:t>
-            </w:r>
-            <w:r>
-              <w:t xml:space="preserve"> </w:t>
+              <w:t xml:space="preserve">Done </w:t>
             </w:r>
           </w:p>
         </w:tc>
@@ -1611,10 +1602,75 @@
           </w:tcPr>
           <w:p>
             <w:pPr>
-              <w:tabs>
-                <w:tab w:val="left" w:pos="4780"/>
-              </w:tabs>
-            </w:pPr>
+              <w:pStyle w:val="Textkrper"/>
+              <w:tabs>
+                <w:tab w:val="clear" w:pos="397"/>
+                <w:tab w:val="clear" w:pos="794"/>
+                <w:tab w:val="clear" w:pos="1191"/>
+                <w:tab w:val="clear" w:pos="1588"/>
+                <w:tab w:val="clear" w:pos="1985"/>
+                <w:tab w:val="clear" w:pos="2381"/>
+                <w:tab w:val="clear" w:pos="2778"/>
+                <w:tab w:val="clear" w:pos="3175"/>
+                <w:tab w:val="clear" w:pos="3572"/>
+                <w:tab w:val="clear" w:pos="3969"/>
+                <w:tab w:val="left" w:pos="1560"/>
+              </w:tabs>
+              <w:autoSpaceDE w:val="0"/>
+              <w:autoSpaceDN w:val="0"/>
+              <w:adjustRightInd w:val="0"/>
+              <w:jc w:val="left"/>
+              <w:rPr>
+                <w:szCs w:val="24"/>
+              </w:rPr>
+            </w:pPr>
+            <w:r>
+              <w:t>Done</w:t>
+            </w:r>
+            <w:r>
+              <w:t xml:space="preserve"> </w:t>
+            </w:r>
+            <w:r>
+              <w:br/>
+            </w:r>
+          </w:p>
+          <w:p>
+            <w:pPr>
+              <w:pStyle w:val="Textkrper"/>
+              <w:tabs>
+                <w:tab w:val="clear" w:pos="397"/>
+                <w:tab w:val="clear" w:pos="794"/>
+                <w:tab w:val="clear" w:pos="1191"/>
+                <w:tab w:val="clear" w:pos="1588"/>
+                <w:tab w:val="clear" w:pos="1985"/>
+                <w:tab w:val="clear" w:pos="2381"/>
+                <w:tab w:val="clear" w:pos="2778"/>
+                <w:tab w:val="clear" w:pos="3175"/>
+                <w:tab w:val="clear" w:pos="3572"/>
+                <w:tab w:val="clear" w:pos="3969"/>
+                <w:tab w:val="left" w:pos="1560"/>
+              </w:tabs>
+              <w:autoSpaceDE w:val="0"/>
+              <w:autoSpaceDN w:val="0"/>
+              <w:adjustRightInd w:val="0"/>
+              <w:jc w:val="left"/>
+              <w:rPr>
+                <w:szCs w:val="24"/>
+              </w:rPr>
+            </w:pPr>
+          </w:p>
+          <w:p>
+            <w:pPr>
+              <w:tabs>
+                <w:tab w:val="left" w:pos="4780"/>
+              </w:tabs>
+            </w:pPr>
+            <w:r>
+              <w:t>Done</w:t>
+            </w:r>
+            <w:r>
+              <w:t xml:space="preserve"> </w:t>
+            </w:r>
           </w:p>
         </w:tc>
       </w:tr>

</xml_diff>

<commit_message>
Three more items from "Editorial Query ISO 8329 - commented.docx" solved to address #89.
</commit_message>
<xml_diff>
--- a/ISO PAS 8329/20230627_Feedback/Editorial Query ISO 8329 - commented.docx
+++ b/ISO PAS 8329/20230627_Feedback/Editorial Query ISO 8329 - commented.docx
@@ -1198,50 +1198,29 @@
                 <w:tab w:val="left" w:pos="4780"/>
               </w:tabs>
             </w:pPr>
-            <w:proofErr w:type="spellStart"/>
             <w:r>
               <w:rPr>
                 <w:highlight w:val="yellow"/>
               </w:rPr>
-              <w:t>Rückfrage</w:t>
-            </w:r>
-            <w:proofErr w:type="spellEnd"/>
+              <w:t>Decision p</w:t>
+            </w:r>
             <w:r>
               <w:rPr>
                 <w:highlight w:val="yellow"/>
               </w:rPr>
-              <w:t xml:space="preserve"> </w:t>
+              <w:t>ending</w:t>
             </w:r>
             <w:r>
               <w:rPr>
                 <w:highlight w:val="yellow"/>
               </w:rPr>
-              <w:t>Claudia</w:t>
+              <w:t xml:space="preserve"> at χMCF WG</w:t>
             </w:r>
             <w:r>
               <w:rPr>
                 <w:highlight w:val="yellow"/>
               </w:rPr>
-              <w:t xml:space="preserve"> am 1</w:t>
-            </w:r>
-            <w:r>
-              <w:rPr>
-                <w:highlight w:val="yellow"/>
-              </w:rPr>
-              <w:t>7</w:t>
-            </w:r>
-            <w:r>
-              <w:rPr>
-                <w:highlight w:val="yellow"/>
-              </w:rPr>
-              <w:t xml:space="preserve">.01.2024. </w:t>
-            </w:r>
-            <w:r>
-              <w:rPr>
-                <w:highlight w:val="yellow"/>
-              </w:rPr>
-              <w:br/>
-              <w:t>Pending.</w:t>
+              <w:t>.</w:t>
             </w:r>
             <w:r>
               <w:t xml:space="preserve"> </w:t>
@@ -1625,10 +1604,7 @@
               </w:rPr>
             </w:pPr>
             <w:r>
-              <w:t>Done</w:t>
-            </w:r>
-            <w:r>
-              <w:t xml:space="preserve"> </w:t>
+              <w:t xml:space="preserve">Done </w:t>
             </w:r>
             <w:r>
               <w:br/>
@@ -1666,10 +1642,7 @@
               </w:tabs>
             </w:pPr>
             <w:r>
-              <w:t>Done</w:t>
-            </w:r>
-            <w:r>
-              <w:t xml:space="preserve"> </w:t>
+              <w:t xml:space="preserve">Done </w:t>
             </w:r>
           </w:p>
         </w:tc>
@@ -1762,6 +1735,9 @@
                 <w:tab w:val="left" w:pos="4780"/>
               </w:tabs>
             </w:pPr>
+            <w:r>
+              <w:t xml:space="preserve">Done </w:t>
+            </w:r>
           </w:p>
         </w:tc>
       </w:tr>
@@ -1829,6 +1805,9 @@
                 <w:tab w:val="left" w:pos="4780"/>
               </w:tabs>
             </w:pPr>
+            <w:r>
+              <w:t xml:space="preserve">Done </w:t>
+            </w:r>
           </w:p>
         </w:tc>
       </w:tr>
@@ -1896,6 +1875,12 @@
                 <w:tab w:val="left" w:pos="4780"/>
               </w:tabs>
             </w:pPr>
+            <w:r>
+              <w:t>Done</w:t>
+            </w:r>
+            <w:r>
+              <w:t xml:space="preserve"> </w:t>
+            </w:r>
           </w:p>
         </w:tc>
       </w:tr>

</xml_diff>

<commit_message>
Issue #89 solved - except for the citeability of the "SWOP patent" EP 0967044 A2.
</commit_message>
<xml_diff>
--- a/ISO PAS 8329/20230627_Feedback/Editorial Query ISO 8329 - commented.docx
+++ b/ISO PAS 8329/20230627_Feedback/Editorial Query ISO 8329 - commented.docx
@@ -402,6 +402,12 @@
                 <w:tab w:val="left" w:pos="4780"/>
               </w:tabs>
             </w:pPr>
+            <w:r>
+              <w:t>Done</w:t>
+            </w:r>
+            <w:r>
+              <w:t xml:space="preserve"> </w:t>
+            </w:r>
           </w:p>
         </w:tc>
       </w:tr>
@@ -467,6 +473,12 @@
                 <w:tab w:val="left" w:pos="4780"/>
               </w:tabs>
             </w:pPr>
+            <w:r>
+              <w:t>Done</w:t>
+            </w:r>
+            <w:r>
+              <w:t xml:space="preserve"> </w:t>
+            </w:r>
           </w:p>
         </w:tc>
       </w:tr>
@@ -1876,10 +1888,7 @@
               </w:tabs>
             </w:pPr>
             <w:r>
-              <w:t>Done</w:t>
-            </w:r>
-            <w:r>
-              <w:t xml:space="preserve"> </w:t>
+              <w:t xml:space="preserve">Done </w:t>
             </w:r>
           </w:p>
         </w:tc>

</xml_diff>

<commit_message>
Text & image in clause "9.4.5 Swop Rivets" completely rewritten and re-sketched.
</commit_message>
<xml_diff>
--- a/ISO PAS 8329/20230627_Feedback/Editorial Query ISO 8329 - commented.docx
+++ b/ISO PAS 8329/20230627_Feedback/Editorial Query ISO 8329 - commented.docx
@@ -403,10 +403,7 @@
               </w:tabs>
             </w:pPr>
             <w:r>
-              <w:t>Done</w:t>
-            </w:r>
-            <w:r>
-              <w:t xml:space="preserve"> </w:t>
+              <w:t xml:space="preserve">Done </w:t>
             </w:r>
           </w:p>
         </w:tc>
@@ -474,10 +471,7 @@
               </w:tabs>
             </w:pPr>
             <w:r>
-              <w:t>Done</w:t>
-            </w:r>
-            <w:r>
-              <w:t xml:space="preserve"> </w:t>
+              <w:t xml:space="preserve">Done </w:t>
             </w:r>
           </w:p>
         </w:tc>
@@ -1211,31 +1205,10 @@
               </w:tabs>
             </w:pPr>
             <w:r>
-              <w:rPr>
-                <w:highlight w:val="yellow"/>
-              </w:rPr>
-              <w:t>Decision p</w:t>
-            </w:r>
-            <w:r>
-              <w:rPr>
-                <w:highlight w:val="yellow"/>
-              </w:rPr>
-              <w:t>ending</w:t>
-            </w:r>
-            <w:r>
-              <w:rPr>
-                <w:highlight w:val="yellow"/>
-              </w:rPr>
-              <w:t xml:space="preserve"> at χMCF WG</w:t>
-            </w:r>
-            <w:r>
-              <w:rPr>
-                <w:highlight w:val="yellow"/>
-              </w:rPr>
-              <w:t>.</w:t>
-            </w:r>
-            <w:r>
-              <w:t xml:space="preserve"> </w:t>
+              <w:t>Text and image, both refactored.</w:t>
+            </w:r>
+            <w:r>
+              <w:br/>
             </w:r>
           </w:p>
         </w:tc>

</xml_diff>

<commit_message>
Reviewed Bibliography wrt. missing & unused quotations. ToC, LoF, LoT updated. PDF exported. No further feedback received from reviewers. Issues #87 & #89 can be closed, now.
</commit_message>
<xml_diff>
--- a/ISO PAS 8329/20230627_Feedback/Editorial Query ISO 8329 - commented.docx
+++ b/ISO PAS 8329/20230627_Feedback/Editorial Query ISO 8329 - commented.docx
@@ -1205,6 +1205,630 @@
               </w:tabs>
             </w:pPr>
             <w:r>
+              <mc:AlternateContent>
+                <mc:Choice Requires="wpg">
+                  <w:drawing>
+                    <wp:anchor distT="0" distB="0" distL="114300" distR="114300" simplePos="0" relativeHeight="251659264" behindDoc="0" locked="0" layoutInCell="1" allowOverlap="1" wp14:anchorId="1564D471" wp14:editId="59D70C28">
+                      <wp:simplePos x="0" y="0"/>
+                      <wp:positionH relativeFrom="page">
+                        <wp:posOffset>118431</wp:posOffset>
+                      </wp:positionH>
+                      <wp:positionV relativeFrom="paragraph">
+                        <wp:posOffset>187325</wp:posOffset>
+                      </wp:positionV>
+                      <wp:extent cx="1781299" cy="873845"/>
+                      <wp:effectExtent l="0" t="0" r="0" b="0"/>
+                      <wp:wrapNone/>
+                      <wp:docPr id="39" name="Gruppieren 38">
+                        <a:extLst xmlns:a="http://schemas.openxmlformats.org/drawingml/2006/main">
+                          <a:ext uri="{FF2B5EF4-FFF2-40B4-BE49-F238E27FC236}">
+                            <a16:creationId xmlns:a16="http://schemas.microsoft.com/office/drawing/2014/main" id="{9446C69D-B618-5913-805B-2821C584A421}"/>
+                          </a:ext>
+                        </a:extLst>
+                      </wp:docPr>
+                      <wp:cNvGraphicFramePr>
+                        <a:graphicFrameLocks xmlns:a="http://schemas.openxmlformats.org/drawingml/2006/main" noChangeAspect="1"/>
+                      </wp:cNvGraphicFramePr>
+                      <a:graphic xmlns:a="http://schemas.openxmlformats.org/drawingml/2006/main">
+                        <a:graphicData uri="http://schemas.microsoft.com/office/word/2010/wordprocessingGroup">
+                          <wpg:wgp>
+                            <wpg:cNvGrpSpPr>
+                              <a:grpSpLocks noChangeAspect="1"/>
+                            </wpg:cNvGrpSpPr>
+                            <wpg:grpSpPr>
+                              <a:xfrm>
+                                <a:off x="0" y="0"/>
+                                <a:ext cx="1781299" cy="873845"/>
+                                <a:chOff x="0" y="0"/>
+                                <a:chExt cx="4248770" cy="2085384"/>
+                              </a:xfrm>
+                            </wpg:grpSpPr>
+                            <wps:wsp>
+                              <wps:cNvPr id="199426700" name="Rechteck 199426700">
+                                <a:extLst>
+                                  <a:ext uri="{FF2B5EF4-FFF2-40B4-BE49-F238E27FC236}">
+                                    <a16:creationId xmlns:a16="http://schemas.microsoft.com/office/drawing/2014/main" id="{4A221DDC-411F-6DF1-7CEB-F90782CF5890}"/>
+                                  </a:ext>
+                                </a:extLst>
+                              </wps:cNvPr>
+                              <wps:cNvSpPr/>
+                              <wps:spPr>
+                                <a:xfrm>
+                                  <a:off x="0" y="863040"/>
+                                  <a:ext cx="3505200" cy="213360"/>
+                                </a:xfrm>
+                                <a:prstGeom prst="rect">
+                                  <a:avLst/>
+                                </a:prstGeom>
+                                <a:pattFill prst="wdDnDiag">
+                                  <a:fgClr>
+                                    <a:schemeClr val="tx1"/>
+                                  </a:fgClr>
+                                  <a:bgClr>
+                                    <a:schemeClr val="bg1"/>
+                                  </a:bgClr>
+                                </a:pattFill>
+                                <a:ln w="22225">
+                                  <a:solidFill>
+                                    <a:schemeClr val="tx1"/>
+                                  </a:solidFill>
+                                </a:ln>
+                              </wps:spPr>
+                              <wps:style>
+                                <a:lnRef idx="2">
+                                  <a:schemeClr val="accent1">
+                                    <a:shade val="15000"/>
+                                  </a:schemeClr>
+                                </a:lnRef>
+                                <a:fillRef idx="1">
+                                  <a:schemeClr val="accent1"/>
+                                </a:fillRef>
+                                <a:effectRef idx="0">
+                                  <a:schemeClr val="accent1"/>
+                                </a:effectRef>
+                                <a:fontRef idx="minor">
+                                  <a:schemeClr val="lt1"/>
+                                </a:fontRef>
+                              </wps:style>
+                              <wps:bodyPr rtlCol="0" anchor="ctr"/>
+                            </wps:wsp>
+                            <wps:wsp>
+                              <wps:cNvPr id="141815234" name="Rechteck 141815234">
+                                <a:extLst>
+                                  <a:ext uri="{FF2B5EF4-FFF2-40B4-BE49-F238E27FC236}">
+                                    <a16:creationId xmlns:a16="http://schemas.microsoft.com/office/drawing/2014/main" id="{40EC49F0-B05D-591D-307C-C2365EE91C56}"/>
+                                  </a:ext>
+                                </a:extLst>
+                              </wps:cNvPr>
+                              <wps:cNvSpPr/>
+                              <wps:spPr>
+                                <a:xfrm>
+                                  <a:off x="0" y="618089"/>
+                                  <a:ext cx="3505200" cy="213360"/>
+                                </a:xfrm>
+                                <a:prstGeom prst="rect">
+                                  <a:avLst/>
+                                </a:prstGeom>
+                                <a:pattFill prst="wdUpDiag">
+                                  <a:fgClr>
+                                    <a:schemeClr val="tx1"/>
+                                  </a:fgClr>
+                                  <a:bgClr>
+                                    <a:schemeClr val="bg1"/>
+                                  </a:bgClr>
+                                </a:pattFill>
+                                <a:ln w="22225">
+                                  <a:solidFill>
+                                    <a:schemeClr val="tx1"/>
+                                  </a:solidFill>
+                                </a:ln>
+                              </wps:spPr>
+                              <wps:style>
+                                <a:lnRef idx="2">
+                                  <a:schemeClr val="accent1">
+                                    <a:shade val="15000"/>
+                                  </a:schemeClr>
+                                </a:lnRef>
+                                <a:fillRef idx="1">
+                                  <a:schemeClr val="accent1"/>
+                                </a:fillRef>
+                                <a:effectRef idx="0">
+                                  <a:schemeClr val="accent1"/>
+                                </a:effectRef>
+                                <a:fontRef idx="minor">
+                                  <a:schemeClr val="lt1"/>
+                                </a:fontRef>
+                              </wps:style>
+                              <wps:bodyPr rtlCol="0" anchor="ctr"/>
+                            </wps:wsp>
+                            <wpg:grpSp>
+                              <wpg:cNvPr id="1230132428" name="Gruppieren 1230132428">
+                                <a:extLst>
+                                  <a:ext uri="{FF2B5EF4-FFF2-40B4-BE49-F238E27FC236}">
+                                    <a16:creationId xmlns:a16="http://schemas.microsoft.com/office/drawing/2014/main" id="{C39716D4-505A-9FB7-DAA8-E3AAA42518A0}"/>
+                                  </a:ext>
+                                </a:extLst>
+                              </wpg:cNvPr>
+                              <wpg:cNvGrpSpPr/>
+                              <wpg:grpSpPr>
+                                <a:xfrm>
+                                  <a:off x="871538" y="383782"/>
+                                  <a:ext cx="1762125" cy="462907"/>
+                                  <a:chOff x="871538" y="383782"/>
+                                  <a:chExt cx="1762125" cy="462907"/>
+                                </a:xfrm>
+                              </wpg:grpSpPr>
+                              <wps:wsp>
+                                <wps:cNvPr id="1614895185" name="Rechteck 1614895185">
+                                  <a:extLst>
+                                    <a:ext uri="{FF2B5EF4-FFF2-40B4-BE49-F238E27FC236}">
+                                      <a16:creationId xmlns:a16="http://schemas.microsoft.com/office/drawing/2014/main" id="{4D09A7A6-748D-0354-F2C1-466200A0457D}"/>
+                                    </a:ext>
+                                  </a:extLst>
+                                </wps:cNvPr>
+                                <wps:cNvSpPr/>
+                                <wps:spPr>
+                                  <a:xfrm>
+                                    <a:off x="871538" y="383782"/>
+                                    <a:ext cx="1762125" cy="213360"/>
+                                  </a:xfrm>
+                                  <a:prstGeom prst="rect">
+                                    <a:avLst/>
+                                  </a:prstGeom>
+                                  <a:solidFill>
+                                    <a:schemeClr val="bg2"/>
+                                  </a:solidFill>
+                                  <a:ln w="22225">
+                                    <a:solidFill>
+                                      <a:schemeClr val="tx1"/>
+                                    </a:solidFill>
+                                  </a:ln>
+                                </wps:spPr>
+                                <wps:style>
+                                  <a:lnRef idx="2">
+                                    <a:schemeClr val="accent1">
+                                      <a:shade val="15000"/>
+                                    </a:schemeClr>
+                                  </a:lnRef>
+                                  <a:fillRef idx="1">
+                                    <a:schemeClr val="accent1"/>
+                                  </a:fillRef>
+                                  <a:effectRef idx="0">
+                                    <a:schemeClr val="accent1"/>
+                                  </a:effectRef>
+                                  <a:fontRef idx="minor">
+                                    <a:schemeClr val="lt1"/>
+                                  </a:fontRef>
+                                </wps:style>
+                                <wps:bodyPr rtlCol="0" anchor="ctr"/>
+                              </wps:wsp>
+                              <wps:wsp>
+                                <wps:cNvPr id="1595292232" name="Rechteck: obere Ecken abgeschnitten 1595292232">
+                                  <a:extLst>
+                                    <a:ext uri="{FF2B5EF4-FFF2-40B4-BE49-F238E27FC236}">
+                                      <a16:creationId xmlns:a16="http://schemas.microsoft.com/office/drawing/2014/main" id="{991FC9F2-2ECD-C178-5558-4C3D2C6C59CB}"/>
+                                    </a:ext>
+                                  </a:extLst>
+                                </wps:cNvPr>
+                                <wps:cNvSpPr/>
+                                <wps:spPr>
+                                  <a:xfrm flipV="1">
+                                    <a:off x="1203960" y="442829"/>
+                                    <a:ext cx="1097280" cy="403860"/>
+                                  </a:xfrm>
+                                  <a:prstGeom prst="snip2SameRect">
+                                    <a:avLst>
+                                      <a:gd name="adj1" fmla="val 0"/>
+                                      <a:gd name="adj2" fmla="val 0"/>
+                                    </a:avLst>
+                                  </a:prstGeom>
+                                  <a:solidFill>
+                                    <a:schemeClr val="bg2"/>
+                                  </a:solidFill>
+                                  <a:ln w="22225">
+                                    <a:solidFill>
+                                      <a:schemeClr val="tx1"/>
+                                    </a:solidFill>
+                                  </a:ln>
+                                </wps:spPr>
+                                <wps:style>
+                                  <a:lnRef idx="2">
+                                    <a:schemeClr val="accent1">
+                                      <a:shade val="15000"/>
+                                    </a:schemeClr>
+                                  </a:lnRef>
+                                  <a:fillRef idx="1">
+                                    <a:schemeClr val="accent1"/>
+                                  </a:fillRef>
+                                  <a:effectRef idx="0">
+                                    <a:schemeClr val="accent1"/>
+                                  </a:effectRef>
+                                  <a:fontRef idx="minor">
+                                    <a:schemeClr val="lt1"/>
+                                  </a:fontRef>
+                                </wps:style>
+                                <wps:bodyPr rtlCol="0" anchor="ctr"/>
+                              </wps:wsp>
+                              <wps:wsp>
+                                <wps:cNvPr id="1757604442" name="Rechteck 1757604442">
+                                  <a:extLst>
+                                    <a:ext uri="{FF2B5EF4-FFF2-40B4-BE49-F238E27FC236}">
+                                      <a16:creationId xmlns:a16="http://schemas.microsoft.com/office/drawing/2014/main" id="{F7351AAE-0B8C-FFDD-2255-E5D455036356}"/>
+                                    </a:ext>
+                                  </a:extLst>
+                                </wps:cNvPr>
+                                <wps:cNvSpPr/>
+                                <wps:spPr>
+                                  <a:xfrm>
+                                    <a:off x="1007269" y="412825"/>
+                                    <a:ext cx="1490662" cy="174080"/>
+                                  </a:xfrm>
+                                  <a:prstGeom prst="rect">
+                                    <a:avLst/>
+                                  </a:prstGeom>
+                                  <a:solidFill>
+                                    <a:schemeClr val="bg2"/>
+                                  </a:solidFill>
+                                  <a:ln w="22225">
+                                    <a:noFill/>
+                                  </a:ln>
+                                </wps:spPr>
+                                <wps:style>
+                                  <a:lnRef idx="2">
+                                    <a:schemeClr val="accent1">
+                                      <a:shade val="15000"/>
+                                    </a:schemeClr>
+                                  </a:lnRef>
+                                  <a:fillRef idx="1">
+                                    <a:schemeClr val="accent1"/>
+                                  </a:fillRef>
+                                  <a:effectRef idx="0">
+                                    <a:schemeClr val="accent1"/>
+                                  </a:effectRef>
+                                  <a:fontRef idx="minor">
+                                    <a:schemeClr val="lt1"/>
+                                  </a:fontRef>
+                                </wps:style>
+                                <wps:bodyPr rtlCol="0" anchor="ctr"/>
+                              </wps:wsp>
+                            </wpg:grpSp>
+                            <wps:wsp>
+                              <wps:cNvPr id="1928925234" name="Ellipse 1928925234">
+                                <a:extLst>
+                                  <a:ext uri="{FF2B5EF4-FFF2-40B4-BE49-F238E27FC236}">
+                                    <a16:creationId xmlns:a16="http://schemas.microsoft.com/office/drawing/2014/main" id="{46A5E13A-45D6-9887-DD43-A53724ACC1BD}"/>
+                                  </a:ext>
+                                </a:extLst>
+                              </wps:cNvPr>
+                              <wps:cNvSpPr/>
+                              <wps:spPr>
+                                <a:xfrm>
+                                  <a:off x="1361598" y="740009"/>
+                                  <a:ext cx="782003" cy="213360"/>
+                                </a:xfrm>
+                                <a:prstGeom prst="ellipse">
+                                  <a:avLst/>
+                                </a:prstGeom>
+                                <a:solidFill>
+                                  <a:schemeClr val="tx1">
+                                    <a:lumMod val="50000"/>
+                                    <a:lumOff val="50000"/>
+                                  </a:schemeClr>
+                                </a:solidFill>
+                                <a:ln>
+                                  <a:solidFill>
+                                    <a:schemeClr val="tx1"/>
+                                  </a:solidFill>
+                                </a:ln>
+                              </wps:spPr>
+                              <wps:style>
+                                <a:lnRef idx="2">
+                                  <a:schemeClr val="accent1">
+                                    <a:shade val="15000"/>
+                                  </a:schemeClr>
+                                </a:lnRef>
+                                <a:fillRef idx="1">
+                                  <a:schemeClr val="accent1"/>
+                                </a:fillRef>
+                                <a:effectRef idx="0">
+                                  <a:schemeClr val="accent1"/>
+                                </a:effectRef>
+                                <a:fontRef idx="minor">
+                                  <a:schemeClr val="lt1"/>
+                                </a:fontRef>
+                              </wps:style>
+                              <wps:bodyPr rtlCol="0" anchor="ctr"/>
+                            </wps:wsp>
+                            <wps:wsp>
+                              <wps:cNvPr id="902103634" name="Textfeld 43">
+                                <a:extLst>
+                                  <a:ext uri="{FF2B5EF4-FFF2-40B4-BE49-F238E27FC236}">
+                                    <a16:creationId xmlns:a16="http://schemas.microsoft.com/office/drawing/2014/main" id="{D5632503-A472-45B5-90B4-AFF7B5B0DDE2}"/>
+                                  </a:ext>
+                                </a:extLst>
+                              </wps:cNvPr>
+                              <wps:cNvSpPr txBox="1"/>
+                              <wps:spPr>
+                                <a:xfrm>
+                                  <a:off x="2623168" y="0"/>
+                                  <a:ext cx="1513891" cy="966014"/>
+                                </a:xfrm>
+                                <a:prstGeom prst="rect">
+                                  <a:avLst/>
+                                </a:prstGeom>
+                                <a:noFill/>
+                              </wps:spPr>
+                              <wps:txbx>
+                                <w:txbxContent>
+                                  <w:p>
+                                    <w:pPr>
+                                      <w:rPr>
+                                        <w:rFonts w:ascii="Cambria" w:eastAsia="Cambria" w:hAnsi="Cambria"/>
+                                        <w:color w:val="000000" w:themeColor="text1"/>
+                                        <w:kern w:val="24"/>
+                                        <w:sz w:val="24"/>
+                                        <w:szCs w:val="24"/>
+                                      </w:rPr>
+                                    </w:pPr>
+                                    <w:r>
+                                      <w:rPr>
+                                        <w:rFonts w:ascii="Cambria" w:eastAsia="Cambria" w:hAnsi="Cambria"/>
+                                        <w:color w:val="000000" w:themeColor="text1"/>
+                                        <w:kern w:val="24"/>
+                                        <w:sz w:val="24"/>
+                                        <w:szCs w:val="24"/>
+                                      </w:rPr>
+                                      <w:t>insert</w:t>
+                                    </w:r>
+                                  </w:p>
+                                </w:txbxContent>
+                              </wps:txbx>
+                              <wps:bodyPr wrap="square" rtlCol="0">
+                                <a:noAutofit/>
+                              </wps:bodyPr>
+                            </wps:wsp>
+                            <wps:wsp>
+                              <wps:cNvPr id="661750263" name="Textfeld 44">
+                                <a:extLst>
+                                  <a:ext uri="{FF2B5EF4-FFF2-40B4-BE49-F238E27FC236}">
+                                    <a16:creationId xmlns:a16="http://schemas.microsoft.com/office/drawing/2014/main" id="{5E9A58D8-01B8-9FCD-E5D1-47343A9EB8AF}"/>
+                                  </a:ext>
+                                </a:extLst>
+                              </wps:cNvPr>
+                              <wps:cNvSpPr txBox="1"/>
+                              <wps:spPr>
+                                <a:xfrm>
+                                  <a:off x="2080980" y="1119370"/>
+                                  <a:ext cx="2167790" cy="966014"/>
+                                </a:xfrm>
+                                <a:prstGeom prst="rect">
+                                  <a:avLst/>
+                                </a:prstGeom>
+                                <a:noFill/>
+                              </wps:spPr>
+                              <wps:txbx>
+                                <w:txbxContent>
+                                  <w:p>
+                                    <w:pPr>
+                                      <w:rPr>
+                                        <w:rFonts w:ascii="Cambria" w:eastAsia="Cambria" w:hAnsi="Cambria"/>
+                                        <w:color w:val="000000" w:themeColor="text1"/>
+                                        <w:kern w:val="24"/>
+                                        <w:sz w:val="24"/>
+                                        <w:szCs w:val="24"/>
+                                      </w:rPr>
+                                    </w:pPr>
+                                    <w:r>
+                                      <w:rPr>
+                                        <w:rFonts w:ascii="Cambria" w:eastAsia="Cambria" w:hAnsi="Cambria"/>
+                                        <w:color w:val="000000" w:themeColor="text1"/>
+                                        <w:kern w:val="24"/>
+                                        <w:sz w:val="24"/>
+                                        <w:szCs w:val="24"/>
+                                      </w:rPr>
+                                      <w:t>spotweld</w:t>
+                                    </w:r>
+                                  </w:p>
+                                </w:txbxContent>
+                              </wps:txbx>
+                              <wps:bodyPr wrap="square" rtlCol="0">
+                                <a:noAutofit/>
+                              </wps:bodyPr>
+                            </wps:wsp>
+                            <wps:wsp>
+                              <wps:cNvPr id="1538921718" name="Gerader Verbinder 1538921718">
+                                <a:extLst>
+                                  <a:ext uri="{FF2B5EF4-FFF2-40B4-BE49-F238E27FC236}">
+                                    <a16:creationId xmlns:a16="http://schemas.microsoft.com/office/drawing/2014/main" id="{C6ACA914-FF97-B3BC-5067-293B7B9D8E80}"/>
+                                  </a:ext>
+                                </a:extLst>
+                              </wps:cNvPr>
+                              <wps:cNvCnPr>
+                                <a:cxnSpLocks/>
+                                <a:stCxn id="661750263" idx="1"/>
+                              </wps:cNvCnPr>
+                              <wps:spPr>
+                                <a:xfrm flipH="1" flipV="1">
+                                  <a:off x="1752600" y="863040"/>
+                                  <a:ext cx="328989" cy="441961"/>
+                                </a:xfrm>
+                                <a:prstGeom prst="line">
+                                  <a:avLst/>
+                                </a:prstGeom>
+                                <a:ln>
+                                  <a:solidFill>
+                                    <a:schemeClr val="tx1"/>
+                                  </a:solidFill>
+                                  <a:headEnd type="none" w="med" len="med"/>
+                                  <a:tailEnd type="oval" w="med" len="med"/>
+                                </a:ln>
+                              </wps:spPr>
+                              <wps:style>
+                                <a:lnRef idx="2">
+                                  <a:schemeClr val="accent1"/>
+                                </a:lnRef>
+                                <a:fillRef idx="0">
+                                  <a:schemeClr val="accent1"/>
+                                </a:fillRef>
+                                <a:effectRef idx="1">
+                                  <a:schemeClr val="accent1"/>
+                                </a:effectRef>
+                                <a:fontRef idx="minor">
+                                  <a:schemeClr val="tx1"/>
+                                </a:fontRef>
+                              </wps:style>
+                              <wps:bodyPr/>
+                            </wps:wsp>
+                            <wps:wsp>
+                              <wps:cNvPr id="1034039240" name="Gerader Verbinder 1034039240">
+                                <a:extLst>
+                                  <a:ext uri="{FF2B5EF4-FFF2-40B4-BE49-F238E27FC236}">
+                                    <a16:creationId xmlns:a16="http://schemas.microsoft.com/office/drawing/2014/main" id="{CAD16216-A36F-F0EF-F30B-FB388C3A251B}"/>
+                                  </a:ext>
+                                </a:extLst>
+                              </wps:cNvPr>
+                              <wps:cNvCnPr>
+                                <a:cxnSpLocks/>
+                                <a:stCxn id="902103634" idx="1"/>
+                              </wps:cNvCnPr>
+                              <wps:spPr>
+                                <a:xfrm flipH="1">
+                                  <a:off x="2081589" y="184666"/>
+                                  <a:ext cx="541842" cy="300661"/>
+                                </a:xfrm>
+                                <a:prstGeom prst="line">
+                                  <a:avLst/>
+                                </a:prstGeom>
+                                <a:ln>
+                                  <a:solidFill>
+                                    <a:schemeClr val="tx1"/>
+                                  </a:solidFill>
+                                  <a:headEnd type="none" w="med" len="med"/>
+                                  <a:tailEnd type="oval" w="med" len="med"/>
+                                </a:ln>
+                              </wps:spPr>
+                              <wps:style>
+                                <a:lnRef idx="2">
+                                  <a:schemeClr val="accent1"/>
+                                </a:lnRef>
+                                <a:fillRef idx="0">
+                                  <a:schemeClr val="accent1"/>
+                                </a:fillRef>
+                                <a:effectRef idx="1">
+                                  <a:schemeClr val="accent1"/>
+                                </a:effectRef>
+                                <a:fontRef idx="minor">
+                                  <a:schemeClr val="tx1"/>
+                                </a:fontRef>
+                              </wps:style>
+                              <wps:bodyPr/>
+                            </wps:wsp>
+                          </wpg:wgp>
+                        </a:graphicData>
+                      </a:graphic>
+                      <wp14:sizeRelH relativeFrom="margin">
+                        <wp14:pctWidth>0</wp14:pctWidth>
+                      </wp14:sizeRelH>
+                      <wp14:sizeRelV relativeFrom="margin">
+                        <wp14:pctHeight>0</wp14:pctHeight>
+                      </wp14:sizeRelV>
+                    </wp:anchor>
+                  </w:drawing>
+                </mc:Choice>
+                <mc:Fallback>
+                  <w:pict>
+                    <v:group w14:anchorId="1564D471" id="Gruppieren 38" o:spid="_x0000_s1026" style="position:absolute;margin-left:9.35pt;margin-top:14.75pt;width:140.25pt;height:68.8pt;z-index:251659264;mso-position-horizontal-relative:page;mso-width-relative:margin;mso-height-relative:margin" coordsize="42487,20853" o:gfxdata="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">
+                      <o:lock v:ext="edit" aspectratio="t"/>
+                      <v:rect id="Rechteck 199426700" o:spid="_x0000_s1027" style="position:absolute;top:8630;width:35052;height:2134;visibility:visible;mso-wrap-style:square;v-text-anchor:middle" o:gfxdata="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" fillcolor="black [3213]" strokecolor="black [3213]" strokeweight="1.75pt">
+                        <v:fill r:id="rId5" o:title="" color2="white [3212]" type="pattern"/>
+                      </v:rect>
+                      <v:rect id="Rechteck 141815234" o:spid="_x0000_s1028" style="position:absolute;top:6180;width:35052;height:2134;visibility:visible;mso-wrap-style:square;v-text-anchor:middle" o:gfxdata="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" fillcolor="black [3213]" strokecolor="black [3213]" strokeweight="1.75pt">
+                        <v:fill r:id="rId6" o:title="" color2="white [3212]" type="pattern"/>
+                      </v:rect>
+                      <v:group id="Gruppieren 1230132428" o:spid="_x0000_s1029" style="position:absolute;left:8715;top:3837;width:17621;height:4629" coordorigin="8715,3837" coordsize="17621,4629" o:gfxdata="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">
+                        <v:rect id="Rechteck 1614895185" o:spid="_x0000_s1030" style="position:absolute;left:8715;top:3837;width:17621;height:2134;visibility:visible;mso-wrap-style:square;v-text-anchor:middle" o:gfxdata="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" fillcolor="#e7e6e6 [3214]" strokecolor="black [3213]" strokeweight="1.75pt"/>
+                        <v:shape id="Rechteck: obere Ecken abgeschnitten 1595292232" o:spid="_x0000_s1031" style="position:absolute;left:12039;top:4428;width:10973;height:4038;flip:y;visibility:visible;mso-wrap-style:square;v-text-anchor:middle" coordsize="1097280,403860" o:gfxdata="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" path="m,l1097280,r,l1097280,403860r,l,403860r,l,xe" fillcolor="#e7e6e6 [3214]" strokecolor="black [3213]" strokeweight="1.75pt">
+                          <v:stroke joinstyle="miter"/>
+                          <v:path arrowok="t" o:connecttype="custom" o:connectlocs="0,0;1097280,0;1097280,0;1097280,403860;1097280,403860;0,403860;0,403860;0,0" o:connectangles="0,0,0,0,0,0,0,0"/>
+                        </v:shape>
+                        <v:rect id="Rechteck 1757604442" o:spid="_x0000_s1032" style="position:absolute;left:10072;top:4128;width:14907;height:1741;visibility:visible;mso-wrap-style:square;v-text-anchor:middle" o:gfxdata="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" fillcolor="#e7e6e6 [3214]" stroked="f" strokeweight="1.75pt"/>
+                      </v:group>
+                      <v:oval id="Ellipse 1928925234" o:spid="_x0000_s1033" style="position:absolute;left:13615;top:7400;width:7821;height:2133;visibility:visible;mso-wrap-style:square;v-text-anchor:middle" o:gfxdata="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" fillcolor="gray [1629]" strokecolor="black [3213]" strokeweight="1pt">
+                        <v:stroke joinstyle="miter"/>
+                      </v:oval>
+                      <v:shapetype id="_x0000_t202" coordsize="21600,21600" o:spt="202" path="m,l,21600r21600,l21600,xe">
+                        <v:stroke joinstyle="miter"/>
+                        <v:path gradientshapeok="t" o:connecttype="rect"/>
+                      </v:shapetype>
+                      <v:shape id="Textfeld 43" o:spid="_x0000_s1034" type="#_x0000_t202" style="position:absolute;left:26231;width:15139;height:9660;visibility:visible;mso-wrap-style:square;v-text-anchor:top" o:gfxdata="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" filled="f" stroked="f">
+                        <v:textbox>
+                          <w:txbxContent>
+                            <w:p>
+                              <w:pPr>
+                                <w:rPr>
+                                  <w:rFonts w:ascii="Cambria" w:eastAsia="Cambria" w:hAnsi="Cambria"/>
+                                  <w:color w:val="000000" w:themeColor="text1"/>
+                                  <w:kern w:val="24"/>
+                                  <w:sz w:val="24"/>
+                                  <w:szCs w:val="24"/>
+                                </w:rPr>
+                              </w:pPr>
+                              <w:r>
+                                <w:rPr>
+                                  <w:rFonts w:ascii="Cambria" w:eastAsia="Cambria" w:hAnsi="Cambria"/>
+                                  <w:color w:val="000000" w:themeColor="text1"/>
+                                  <w:kern w:val="24"/>
+                                  <w:sz w:val="24"/>
+                                  <w:szCs w:val="24"/>
+                                </w:rPr>
+                                <w:t>insert</w:t>
+                              </w:r>
+                            </w:p>
+                          </w:txbxContent>
+                        </v:textbox>
+                      </v:shape>
+                      <v:shape id="Textfeld 44" o:spid="_x0000_s1035" type="#_x0000_t202" style="position:absolute;left:20809;top:11193;width:21678;height:9660;visibility:visible;mso-wrap-style:square;v-text-anchor:top" o:gfxdata="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" filled="f" stroked="f">
+                        <v:textbox>
+                          <w:txbxContent>
+                            <w:p>
+                              <w:pPr>
+                                <w:rPr>
+                                  <w:rFonts w:ascii="Cambria" w:eastAsia="Cambria" w:hAnsi="Cambria"/>
+                                  <w:color w:val="000000" w:themeColor="text1"/>
+                                  <w:kern w:val="24"/>
+                                  <w:sz w:val="24"/>
+                                  <w:szCs w:val="24"/>
+                                </w:rPr>
+                              </w:pPr>
+                              <w:r>
+                                <w:rPr>
+                                  <w:rFonts w:ascii="Cambria" w:eastAsia="Cambria" w:hAnsi="Cambria"/>
+                                  <w:color w:val="000000" w:themeColor="text1"/>
+                                  <w:kern w:val="24"/>
+                                  <w:sz w:val="24"/>
+                                  <w:szCs w:val="24"/>
+                                </w:rPr>
+                                <w:t>spotweld</w:t>
+                              </w:r>
+                            </w:p>
+                          </w:txbxContent>
+                        </v:textbox>
+                      </v:shape>
+                      <v:line id="Gerader Verbinder 1538921718" o:spid="_x0000_s1036" style="position:absolute;flip:x y;visibility:visible;mso-wrap-style:square" from="17526,8630" to="20815,13050" o:connectortype="straight" o:gfxdata="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" strokecolor="black [3213]" strokeweight="1pt">
+                        <v:stroke endarrow="oval" joinstyle="miter"/>
+                        <o:lock v:ext="edit" shapetype="f"/>
+                      </v:line>
+                      <v:line id="Gerader Verbinder 1034039240" o:spid="_x0000_s1037" style="position:absolute;flip:x;visibility:visible;mso-wrap-style:square" from="20815,1846" to="26234,4853" o:connectortype="straight" o:gfxdata="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" strokecolor="black [3213]" strokeweight="1pt">
+                        <v:stroke endarrow="oval" joinstyle="miter"/>
+                        <o:lock v:ext="edit" shapetype="f"/>
+                      </v:line>
+                      <w10:wrap anchorx="page"/>
+                    </v:group>
+                  </w:pict>
+                </mc:Fallback>
+              </mc:AlternateContent>
+            </w:r>
+            <w:r>
               <w:t>Text and image, both refactored.</w:t>
             </w:r>
             <w:r>
@@ -1244,8 +1868,13 @@
               <w:adjustRightInd w:val="0"/>
             </w:pPr>
             <w:r>
-              <w:t>Please clarify the note below. According to this link, you need to provide credit for the license</w:t>
-            </w:r>
+              <w:t xml:space="preserve">Please clarify the note below. According to this link, you need to provide credit for the </w:t>
+            </w:r>
+            <w:proofErr w:type="gramStart"/>
+            <w:r>
+              <w:t>license</w:t>
+            </w:r>
+            <w:proofErr w:type="gramEnd"/>
           </w:p>
           <w:p>
             <w:pPr>
@@ -1343,7 +1972,7 @@
             <w:r>
               <w:t xml:space="preserve">Source of image: </w:t>
             </w:r>
-            <w:hyperlink r:id="rId5" w:history="1">
+            <w:hyperlink r:id="rId7" w:history="1">
               <w:r>
                 <w:rPr>
                   <w:rStyle w:val="Hyperlink"/>
@@ -1495,7 +2124,21 @@
               <w:rPr>
                 <w:szCs w:val="24"/>
               </w:rPr>
-              <w:t>There are 2 cases of “or else”. Please clarify how this fits into the list.</w:t>
+              <w:t xml:space="preserve">There are 2 cases of “or else”. Please clarify how </w:t>
+            </w:r>
+            <w:proofErr w:type="gramStart"/>
+            <w:r>
+              <w:rPr>
+                <w:szCs w:val="24"/>
+              </w:rPr>
+              <w:t>this fits</w:t>
+            </w:r>
+            <w:proofErr w:type="gramEnd"/>
+            <w:r>
+              <w:rPr>
+                <w:szCs w:val="24"/>
+              </w:rPr>
+              <w:t xml:space="preserve"> into the list.</w:t>
             </w:r>
           </w:p>
           <w:p>
@@ -2567,7 +3210,6 @@
   <w:style w:type="character" w:default="1" w:styleId="Absatz-Standardschriftart">
     <w:name w:val="Default Paragraph Font"/>
     <w:uiPriority w:val="1"/>
-    <w:semiHidden/>
     <w:unhideWhenUsed/>
   </w:style>
   <w:style w:type="table" w:default="1" w:styleId="NormaleTabelle">

</xml_diff>